<commit_message>
Added in mysql tables and document
</commit_message>
<xml_diff>
--- a/BookstoreReport.docx
+++ b/BookstoreReport.docx
@@ -103,6 +103,18 @@
         </w:numPr>
       </w:pPr>
       <w:r>
+        <w:t>Intercepting Filter Pattern</w:t>
+      </w:r>
+    </w:p>
+    <w:p>
+      <w:pPr>
+        <w:pStyle w:val="ListParagraph"/>
+        <w:numPr>
+          <w:ilvl w:val="0"/>
+          <w:numId w:val="1"/>
+        </w:numPr>
+      </w:pPr>
+      <w:r>
         <w:t>Strategy Pattern</w:t>
       </w:r>
     </w:p>
@@ -321,6 +333,7 @@
       </w:r>
       <w:proofErr w:type="spellStart"/>
       <w:r>
+        <w:lastRenderedPageBreak/>
         <w:t>serializable</w:t>
       </w:r>
       <w:proofErr w:type="spellEnd"/>
@@ -330,49 +343,149 @@
       <w:r>
         <w:t xml:space="preserve"> the network i.e. my book, category and customer classes.</w:t>
       </w:r>
+      <w:r>
+        <w:t xml:space="preserve"> It do</w:t>
+      </w:r>
+      <w:r>
+        <w:t>es</w:t>
+      </w:r>
+      <w:r>
+        <w:t xml:space="preserve"> not have any behaviour. Server Side business class normally fetches data from the database and fills the POJO and send it to the client or pass it by value. For client, transfer object is read-only. Client can create its own transfer object and pass it to server to update values in database in one shot.</w:t>
+      </w:r>
+      <w:r>
+        <w:t xml:space="preserve"> This is done by all my action classes.</w:t>
+      </w:r>
+      <w:r>
+        <w:t xml:space="preserve"> </w:t>
+      </w:r>
+    </w:p>
+    <w:p>
+      <w:pPr>
+        <w:pStyle w:val="Heading3"/>
+      </w:pPr>
+      <w:r>
+        <w:t>Intercepting Filter Patter</w:t>
+      </w:r>
+    </w:p>
+    <w:p>
+      <w:r>
+        <w:t>The intercepting filter design pattern is used when we want to do some pre-processing / post-processing with request or response of the application.</w:t>
+      </w:r>
+      <w:r>
+        <w:t xml:space="preserve"> </w:t>
+      </w:r>
+      <w:r>
+        <w:t xml:space="preserve">I use my </w:t>
+      </w:r>
+      <w:proofErr w:type="spellStart"/>
+      <w:r>
+        <w:t>ShopCart</w:t>
+      </w:r>
+      <w:proofErr w:type="spellEnd"/>
+      <w:r>
+        <w:t xml:space="preserve"> Session Tracker class to do this. </w:t>
+      </w:r>
+      <w:r>
+        <w:t>Filters are defined and applied on the request before passing the request to actual target application. Filters can do the authentication/ authorization/ logging or tracking of request and then pass the requests to corresponding handlers.</w:t>
+      </w:r>
+      <w:r>
+        <w:t xml:space="preserve"> In this case I am using it to keep track of all the requests.</w:t>
+      </w:r>
+    </w:p>
+    <w:p>
+      <w:pPr>
+        <w:pStyle w:val="Heading3"/>
+      </w:pPr>
+      <w:r>
+        <w:t>Strategy Pattern</w:t>
+      </w:r>
+    </w:p>
+    <w:p>
+      <w:pPr>
+        <w:rPr>
+          <w:sz w:val="24"/>
+          <w:szCs w:val="24"/>
+        </w:rPr>
+      </w:pPr>
+      <w:r>
+        <w:t>A Strategy defines a set of algorithms that can be used interchangeably</w:t>
+      </w:r>
+      <w:r>
+        <w:t xml:space="preserve">. It is used </w:t>
+      </w:r>
+      <w:r>
+        <w:rPr>
+          <w:sz w:val="24"/>
+          <w:szCs w:val="24"/>
+        </w:rPr>
+        <w:t>to change class behaviour at run time</w:t>
+      </w:r>
+      <w:r>
+        <w:rPr>
+          <w:sz w:val="24"/>
+          <w:szCs w:val="24"/>
+        </w:rPr>
+        <w:t>.</w:t>
+      </w:r>
+      <w:r>
+        <w:rPr>
+          <w:sz w:val="24"/>
+          <w:szCs w:val="24"/>
+        </w:rPr>
+        <w:t xml:space="preserve"> I tried to use the strategy pattern to allow for the different payments methods that could be used at checkout i.e. cash or card. </w:t>
+      </w:r>
+    </w:p>
+    <w:p>
+      <w:pPr>
+        <w:pStyle w:val="Heading3"/>
+      </w:pPr>
+      <w:r>
+        <w:t>The Application</w:t>
+      </w:r>
+      <w:r>
+        <w:t xml:space="preserve"> Design</w:t>
+      </w:r>
+    </w:p>
+    <w:p>
+      <w:r>
+        <w:t xml:space="preserve">Customers can register and log in to their own accounts. They can then choose the category of book that they want. They will then be presented with a list of books in that category. They can choose one and proceed to checkout. From here they can choose to go back and add more books or they can proceed with payment. Here they have the option for cash or card. If card is chosen they will enter their card number and press submit and their bill will appear. If they choose cash they will be taken directly to their bill. </w:t>
+      </w:r>
+      <w:r>
+        <w:t>Books will then d</w:t>
+      </w:r>
+      <w:r>
+        <w:t>isappear from the product list. Admins can log on and add books, update books or delete books.</w:t>
+      </w:r>
+    </w:p>
+    <w:p>
+      <w:r>
+        <w:t>I have included MySQL database files so that you can access them. The admin login is admin and the password is also admin.</w:t>
+      </w:r>
+    </w:p>
+    <w:p>
+      <w:pPr>
+        <w:pStyle w:val="Heading3"/>
+      </w:pPr>
+      <w:proofErr w:type="spellStart"/>
+      <w:r>
+        <w:t>GitHub</w:t>
+      </w:r>
+      <w:proofErr w:type="spellEnd"/>
+      <w:r>
+        <w:t xml:space="preserve"> Account</w:t>
+      </w:r>
+    </w:p>
+    <w:p>
+      <w:hyperlink r:id="rId6" w:history="1">
+        <w:r>
+          <w:rPr>
+            <w:rStyle w:val="Hyperlink"/>
+          </w:rPr>
+          <w:t>https://github.com/alisonf92/bookstore</w:t>
+        </w:r>
+      </w:hyperlink>
       <w:bookmarkStart w:id="0" w:name="_GoBack"/>
       <w:bookmarkEnd w:id="0"/>
-      <w:r>
-        <w:t xml:space="preserve"> It do</w:t>
-      </w:r>
-      <w:r>
-        <w:t>es</w:t>
-      </w:r>
-      <w:r>
-        <w:t xml:space="preserve"> not have any behaviour. Server Side business class normally fetches data from the </w:t>
-      </w:r>
-      <w:r>
-        <w:lastRenderedPageBreak/>
-        <w:t>database and fills the POJO and send it to the client or pass it by value. For client, transfer object is read-only. Client can create its own transfer object and pass it to server to update values in database in one shot.</w:t>
-      </w:r>
-      <w:r>
-        <w:t xml:space="preserve"> This is done by all my action classes.</w:t>
-      </w:r>
-      <w:r>
-        <w:t xml:space="preserve"> </w:t>
-      </w:r>
-    </w:p>
-    <w:p>
-      <w:pPr>
-        <w:pStyle w:val="Heading3"/>
-      </w:pPr>
-      <w:r>
-        <w:t>Strategy Pattern</w:t>
-      </w:r>
-    </w:p>
-    <w:p/>
-    <w:p>
-      <w:pPr>
-        <w:pStyle w:val="Heading3"/>
-      </w:pPr>
-      <w:proofErr w:type="spellStart"/>
-      <w:r>
-        <w:t>GitHub</w:t>
-      </w:r>
-      <w:proofErr w:type="spellEnd"/>
-      <w:r>
-        <w:t xml:space="preserve"> Account</w:t>
-      </w:r>
     </w:p>
     <w:p/>
     <w:sectPr>
@@ -820,6 +933,18 @@
       <w:contextualSpacing/>
     </w:pPr>
   </w:style>
+  <w:style w:type="character" w:styleId="Hyperlink">
+    <w:name w:val="Hyperlink"/>
+    <w:basedOn w:val="DefaultParagraphFont"/>
+    <w:uiPriority w:val="99"/>
+    <w:semiHidden/>
+    <w:unhideWhenUsed/>
+    <w:rsid w:val="001E4AC1"/>
+    <w:rPr>
+      <w:color w:val="0000FF"/>
+      <w:u w:val="single"/>
+    </w:rPr>
+  </w:style>
 </w:styles>
 </file>
 
@@ -1136,6 +1261,18 @@
       <w:ind w:left="720"/>
       <w:contextualSpacing/>
     </w:pPr>
+  </w:style>
+  <w:style w:type="character" w:styleId="Hyperlink">
+    <w:name w:val="Hyperlink"/>
+    <w:basedOn w:val="DefaultParagraphFont"/>
+    <w:uiPriority w:val="99"/>
+    <w:semiHidden/>
+    <w:unhideWhenUsed/>
+    <w:rsid w:val="001E4AC1"/>
+    <w:rPr>
+      <w:color w:val="0000FF"/>
+      <w:u w:val="single"/>
+    </w:rPr>
   </w:style>
 </w:styles>
 </file>

</xml_diff>